<commit_message>
parquet files instead of csv
</commit_message>
<xml_diff>
--- a/exercises/exercise_1.docx
+++ b/exercises/exercise_1.docx
@@ -303,13 +303,29 @@
         </w:rPr>
         <w:t xml:space="preserve">Predict the demand (expressed by sales values) of all product-location-date combinations in </w:t>
       </w:r>
+      <w:proofErr w:type="spellStart"/>
       <w:r>
         <w:rPr>
           <w:rFonts w:ascii="Courier" w:hAnsi="Courier" w:cstheme="minorHAnsi"/>
           <w:lang w:val="en-GB"/>
         </w:rPr>
-        <w:t>test.csv</w:t>
-      </w:r>
+        <w:t>test</w:t>
+      </w:r>
+      <w:r>
+        <w:rPr>
+          <w:rFonts w:ascii="Courier" w:hAnsi="Courier" w:cstheme="minorHAnsi"/>
+          <w:lang w:val="en-GB"/>
+        </w:rPr>
+        <w:t>.</w:t>
+      </w:r>
+      <w:r>
+        <w:rPr>
+          <w:rFonts w:ascii="Courier" w:hAnsi="Courier" w:cstheme="minorHAnsi"/>
+          <w:lang w:val="en-GB"/>
+        </w:rPr>
+        <w:t>gzip</w:t>
+      </w:r>
+      <w:proofErr w:type="spellEnd"/>
       <w:r>
         <w:rPr>
           <w:rFonts w:cstheme="minorHAnsi"/>
@@ -317,13 +333,29 @@
         </w:rPr>
         <w:t xml:space="preserve">, using a univariate time series model of your choice (without using the actual values in </w:t>
       </w:r>
+      <w:proofErr w:type="spellStart"/>
       <w:r>
         <w:rPr>
           <w:rFonts w:ascii="Courier" w:hAnsi="Courier" w:cstheme="minorHAnsi"/>
           <w:lang w:val="en-GB"/>
         </w:rPr>
-        <w:t>test_results.csv</w:t>
-      </w:r>
+        <w:t>test_results.</w:t>
+      </w:r>
+      <w:r>
+        <w:rPr>
+          <w:rFonts w:ascii="Courier" w:hAnsi="Courier" w:cstheme="minorHAnsi"/>
+          <w:lang w:val="en-GB"/>
+        </w:rPr>
+        <w:t>g</w:t>
+      </w:r>
+      <w:r>
+        <w:rPr>
+          <w:rFonts w:ascii="Courier" w:hAnsi="Courier" w:cstheme="minorHAnsi"/>
+          <w:lang w:val="en-GB"/>
+        </w:rPr>
+        <w:t>zip</w:t>
+      </w:r>
+      <w:proofErr w:type="spellEnd"/>
       <w:r>
         <w:rPr>
           <w:rFonts w:cstheme="minorHAnsi"/>
@@ -407,13 +439,22 @@
         </w:rPr>
         <w:t xml:space="preserve"> compared to the respective actual values in </w:t>
       </w:r>
+      <w:proofErr w:type="spellStart"/>
       <w:r>
         <w:rPr>
           <w:rFonts w:ascii="Courier" w:hAnsi="Courier" w:cstheme="minorHAnsi"/>
           <w:lang w:val="en-GB"/>
         </w:rPr>
-        <w:t>test_results.csv</w:t>
-      </w:r>
+        <w:t>test_results.</w:t>
+      </w:r>
+      <w:r>
+        <w:rPr>
+          <w:rFonts w:ascii="Courier" w:hAnsi="Courier" w:cstheme="minorHAnsi"/>
+          <w:lang w:val="en-GB"/>
+        </w:rPr>
+        <w:t>gzip</w:t>
+      </w:r>
+      <w:proofErr w:type="spellEnd"/>
       <w:r>
         <w:rPr>
           <w:rFonts w:cstheme="minorHAnsi"/>
@@ -499,13 +540,22 @@
         </w:rPr>
         <w:t xml:space="preserve"> of </w:t>
       </w:r>
+      <w:proofErr w:type="spellStart"/>
       <w:r>
         <w:rPr>
           <w:rFonts w:ascii="Courier" w:hAnsi="Courier" w:cstheme="minorHAnsi"/>
           <w:lang w:val="en-GB"/>
         </w:rPr>
-        <w:t>test.csv</w:t>
-      </w:r>
+        <w:t>test.</w:t>
+      </w:r>
+      <w:r>
+        <w:rPr>
+          <w:rFonts w:ascii="Courier" w:hAnsi="Courier" w:cstheme="minorHAnsi"/>
+          <w:lang w:val="en-GB"/>
+        </w:rPr>
+        <w:t>gzip</w:t>
+      </w:r>
+      <w:proofErr w:type="spellEnd"/>
       <w:r>
         <w:rPr>
           <w:rFonts w:cstheme="minorHAnsi"/>

</xml_diff>

<commit_message>
added distinction between stable and dynamic forecasting setup
</commit_message>
<xml_diff>
--- a/exercises/exercise_1.docx
+++ b/exercises/exercise_1.docx
@@ -162,12 +162,16 @@
         <w:adjustRightInd w:val="0"/>
         <w:rPr>
           <w:rFonts w:cstheme="minorHAnsi"/>
-          <w:lang w:val="en-GB"/>
-        </w:rPr>
-      </w:pPr>
-      <w:r>
-        <w:rPr>
-          <w:rFonts w:cstheme="minorHAnsi"/>
+          <w:sz w:val="22"/>
+          <w:szCs w:val="22"/>
+          <w:lang w:val="en-GB"/>
+        </w:rPr>
+      </w:pPr>
+      <w:r>
+        <w:rPr>
+          <w:rFonts w:cstheme="minorHAnsi"/>
+          <w:sz w:val="22"/>
+          <w:szCs w:val="22"/>
           <w:lang w:val="en-GB"/>
         </w:rPr>
         <w:t>The overarching topic of our exercises will be Demand Forecasting, i.e., time series predictions for different products in different locations, for example of a grocery chain.</w:t>
@@ -180,12 +184,16 @@
         <w:adjustRightInd w:val="0"/>
         <w:rPr>
           <w:rFonts w:cstheme="minorHAnsi"/>
-          <w:lang w:val="en-GB"/>
-        </w:rPr>
-      </w:pPr>
-      <w:r>
-        <w:rPr>
-          <w:rFonts w:cstheme="minorHAnsi"/>
+          <w:sz w:val="22"/>
+          <w:szCs w:val="22"/>
+          <w:lang w:val="en-GB"/>
+        </w:rPr>
+      </w:pPr>
+      <w:r>
+        <w:rPr>
+          <w:rFonts w:cstheme="minorHAnsi"/>
+          <w:sz w:val="22"/>
+          <w:szCs w:val="22"/>
           <w:lang w:val="en-GB"/>
         </w:rPr>
         <w:t>The data sets to be used for the exercises can be found</w:t>
@@ -193,6 +201,8 @@
       <w:r>
         <w:rPr>
           <w:rFonts w:cstheme="minorHAnsi"/>
+          <w:sz w:val="22"/>
+          <w:szCs w:val="22"/>
           <w:lang w:val="en-GB"/>
         </w:rPr>
         <w:t xml:space="preserve"> here: </w:t>
@@ -200,6 +210,8 @@
       <w:r>
         <w:rPr>
           <w:rFonts w:cstheme="minorHAnsi"/>
+          <w:sz w:val="22"/>
+          <w:szCs w:val="22"/>
           <w:lang w:val="en-GB"/>
         </w:rPr>
         <w:t xml:space="preserve"> </w:t>
@@ -209,6 +221,8 @@
           <w:rPr>
             <w:rStyle w:val="Hyperlink"/>
             <w:rFonts w:cstheme="minorHAnsi"/>
+            <w:sz w:val="22"/>
+            <w:szCs w:val="22"/>
             <w:lang w:val="en-GB"/>
           </w:rPr>
           <w:t>https://github.com/FelixWick/understanding_ml/tree/main/exercises</w:t>
@@ -222,12 +236,16 @@
         <w:adjustRightInd w:val="0"/>
         <w:rPr>
           <w:rFonts w:cstheme="minorHAnsi"/>
-          <w:lang w:val="en-GB"/>
-        </w:rPr>
-      </w:pPr>
-      <w:r>
-        <w:rPr>
-          <w:rFonts w:cstheme="minorHAnsi"/>
+          <w:sz w:val="22"/>
+          <w:szCs w:val="22"/>
+          <w:lang w:val="en-GB"/>
+        </w:rPr>
+      </w:pPr>
+      <w:r>
+        <w:rPr>
+          <w:rFonts w:cstheme="minorHAnsi"/>
+          <w:sz w:val="22"/>
+          <w:szCs w:val="22"/>
           <w:lang w:val="en-GB"/>
         </w:rPr>
         <w:t xml:space="preserve">The description of the data sets and variables therein can be found in the file </w:t>
@@ -235,6 +253,8 @@
       <w:r>
         <w:rPr>
           <w:rFonts w:ascii="Courier" w:hAnsi="Courier" w:cstheme="minorHAnsi"/>
+          <w:sz w:val="22"/>
+          <w:szCs w:val="22"/>
           <w:lang w:val="en-GB"/>
         </w:rPr>
         <w:t>datasets_description.txt</w:t>
@@ -242,6 +262,8 @@
       <w:r>
         <w:rPr>
           <w:rFonts w:cstheme="minorHAnsi"/>
+          <w:sz w:val="22"/>
+          <w:szCs w:val="22"/>
           <w:lang w:val="en-GB"/>
         </w:rPr>
         <w:t xml:space="preserve"> in the same directory.</w:t>
@@ -254,6 +276,8 @@
         <w:adjustRightInd w:val="0"/>
         <w:rPr>
           <w:rFonts w:cstheme="minorHAnsi"/>
+          <w:sz w:val="22"/>
+          <w:szCs w:val="22"/>
           <w:lang w:val="en-GB"/>
         </w:rPr>
       </w:pPr>
@@ -270,12 +294,16 @@
         <w:adjustRightInd w:val="0"/>
         <w:rPr>
           <w:rFonts w:cstheme="minorHAnsi"/>
-          <w:lang w:val="en-GB"/>
-        </w:rPr>
-      </w:pPr>
-      <w:r>
-        <w:rPr>
-          <w:rFonts w:cstheme="minorHAnsi"/>
+          <w:sz w:val="22"/>
+          <w:szCs w:val="22"/>
+          <w:lang w:val="en-GB"/>
+        </w:rPr>
+      </w:pPr>
+      <w:r>
+        <w:rPr>
+          <w:rFonts w:cstheme="minorHAnsi"/>
+          <w:sz w:val="22"/>
+          <w:szCs w:val="22"/>
           <w:lang w:val="en-GB"/>
         </w:rPr>
         <w:t>Familiarize yourself with the data and conduct an Explanatory Data Analysis (EDA), using summary statistics, visualizations, etc.</w:t>
@@ -293,12 +321,43 @@
         <w:adjustRightInd w:val="0"/>
         <w:rPr>
           <w:rFonts w:cstheme="minorHAnsi"/>
-          <w:lang w:val="en-GB"/>
-        </w:rPr>
-      </w:pPr>
-      <w:r>
-        <w:rPr>
-          <w:rFonts w:cstheme="minorHAnsi"/>
+          <w:sz w:val="22"/>
+          <w:szCs w:val="22"/>
+          <w:lang w:val="en-GB"/>
+        </w:rPr>
+      </w:pPr>
+      <w:r>
+        <w:rPr>
+          <w:rFonts w:cstheme="minorHAnsi"/>
+          <w:sz w:val="22"/>
+          <w:szCs w:val="22"/>
+          <w:lang w:val="en-GB"/>
+        </w:rPr>
+        <w:t>Univariate model</w:t>
+      </w:r>
+    </w:p>
+    <w:p>
+      <w:pPr>
+        <w:pStyle w:val="ListParagraph"/>
+        <w:numPr>
+          <w:ilvl w:val="1"/>
+          <w:numId w:val="1"/>
+        </w:numPr>
+        <w:autoSpaceDE w:val="0"/>
+        <w:autoSpaceDN w:val="0"/>
+        <w:adjustRightInd w:val="0"/>
+        <w:rPr>
+          <w:rFonts w:cstheme="minorHAnsi"/>
+          <w:sz w:val="22"/>
+          <w:szCs w:val="22"/>
+          <w:lang w:val="en-GB"/>
+        </w:rPr>
+      </w:pPr>
+      <w:r>
+        <w:rPr>
+          <w:rFonts w:cstheme="minorHAnsi"/>
+          <w:sz w:val="22"/>
+          <w:szCs w:val="22"/>
           <w:lang w:val="en-GB"/>
         </w:rPr>
         <w:t xml:space="preserve">Predict the demand (expressed by sales values) of all product-location-date combinations in </w:t>
@@ -307,6 +366,8 @@
       <w:r>
         <w:rPr>
           <w:rFonts w:ascii="Courier" w:hAnsi="Courier" w:cstheme="minorHAnsi"/>
+          <w:sz w:val="22"/>
+          <w:szCs w:val="22"/>
           <w:lang w:val="en-GB"/>
         </w:rPr>
         <w:t>test</w:t>
@@ -314,6 +375,8 @@
       <w:r>
         <w:rPr>
           <w:rFonts w:ascii="Courier" w:hAnsi="Courier" w:cstheme="minorHAnsi"/>
+          <w:sz w:val="22"/>
+          <w:szCs w:val="22"/>
           <w:lang w:val="en-GB"/>
         </w:rPr>
         <w:t>.</w:t>
@@ -321,6 +384,8 @@
       <w:r>
         <w:rPr>
           <w:rFonts w:ascii="Courier" w:hAnsi="Courier" w:cstheme="minorHAnsi"/>
+          <w:sz w:val="22"/>
+          <w:szCs w:val="22"/>
           <w:lang w:val="en-GB"/>
         </w:rPr>
         <w:t>gzip</w:t>
@@ -329,6 +394,8 @@
       <w:r>
         <w:rPr>
           <w:rFonts w:cstheme="minorHAnsi"/>
+          <w:sz w:val="22"/>
+          <w:szCs w:val="22"/>
           <w:lang w:val="en-GB"/>
         </w:rPr>
         <w:t xml:space="preserve">, using a univariate time series model of your choice (without using the actual values in </w:t>
@@ -337,6 +404,8 @@
       <w:r>
         <w:rPr>
           <w:rFonts w:ascii="Courier" w:hAnsi="Courier" w:cstheme="minorHAnsi"/>
+          <w:sz w:val="22"/>
+          <w:szCs w:val="22"/>
           <w:lang w:val="en-GB"/>
         </w:rPr>
         <w:t>test_results.</w:t>
@@ -344,6 +413,8 @@
       <w:r>
         <w:rPr>
           <w:rFonts w:ascii="Courier" w:hAnsi="Courier" w:cstheme="minorHAnsi"/>
+          <w:sz w:val="22"/>
+          <w:szCs w:val="22"/>
           <w:lang w:val="en-GB"/>
         </w:rPr>
         <w:t>g</w:t>
@@ -351,6 +422,8 @@
       <w:r>
         <w:rPr>
           <w:rFonts w:ascii="Courier" w:hAnsi="Courier" w:cstheme="minorHAnsi"/>
+          <w:sz w:val="22"/>
+          <w:szCs w:val="22"/>
           <w:lang w:val="en-GB"/>
         </w:rPr>
         <w:t>zip</w:t>
@@ -359,6 +432,8 @@
       <w:r>
         <w:rPr>
           <w:rFonts w:cstheme="minorHAnsi"/>
+          <w:sz w:val="22"/>
+          <w:szCs w:val="22"/>
           <w:lang w:val="en-GB"/>
         </w:rPr>
         <w:t xml:space="preserve">), e.g., Exponential Weighted Moving Averages (EWMA, included in python package </w:t>
@@ -368,6 +443,8 @@
           <w:rFonts w:cstheme="minorHAnsi"/>
           <w:i/>
           <w:iCs/>
+          <w:sz w:val="22"/>
+          <w:szCs w:val="22"/>
           <w:lang w:val="en-GB"/>
         </w:rPr>
         <w:t>pandas</w:t>
@@ -375,9 +452,58 @@
       <w:r>
         <w:rPr>
           <w:rFonts w:cstheme="minorHAnsi"/>
-          <w:lang w:val="en-GB"/>
-        </w:rPr>
-        <w:t>).</w:t>
+          <w:sz w:val="22"/>
+          <w:szCs w:val="22"/>
+          <w:lang w:val="en-GB"/>
+        </w:rPr>
+        <w:t>, hint: You can include additional columns in the group-by for the EWMA estimation.). This static train-test setup corresponds to multi-step forecasting with a mix of forecast horizons from one day to six months.</w:t>
+      </w:r>
+    </w:p>
+    <w:p>
+      <w:pPr>
+        <w:pStyle w:val="ListParagraph"/>
+        <w:numPr>
+          <w:ilvl w:val="1"/>
+          <w:numId w:val="1"/>
+        </w:numPr>
+        <w:autoSpaceDE w:val="0"/>
+        <w:autoSpaceDN w:val="0"/>
+        <w:adjustRightInd w:val="0"/>
+        <w:rPr>
+          <w:rFonts w:cstheme="minorHAnsi"/>
+          <w:sz w:val="22"/>
+          <w:szCs w:val="22"/>
+          <w:lang w:val="en-GB"/>
+        </w:rPr>
+      </w:pPr>
+      <w:r>
+        <w:rPr>
+          <w:rFonts w:cstheme="minorHAnsi"/>
+          <w:sz w:val="22"/>
+          <w:szCs w:val="22"/>
+          <w:lang w:val="en-GB"/>
+        </w:rPr>
+        <w:t xml:space="preserve">Predict now with a single forecast horizon of one day, corresponding to a dynamic setup with a sliding window over the test data set. You need to use the sales information from </w:t>
+      </w:r>
+      <w:proofErr w:type="spellStart"/>
+      <w:r>
+        <w:rPr>
+          <w:rFonts w:ascii="Courier" w:hAnsi="Courier" w:cstheme="minorHAnsi"/>
+          <w:sz w:val="22"/>
+          <w:szCs w:val="22"/>
+          <w:lang w:val="en-GB"/>
+        </w:rPr>
+        <w:t>test_results.gzip</w:t>
+      </w:r>
+      <w:proofErr w:type="spellEnd"/>
+      <w:r>
+        <w:rPr>
+          <w:rFonts w:cstheme="minorHAnsi"/>
+          <w:sz w:val="22"/>
+          <w:szCs w:val="22"/>
+          <w:lang w:val="en-GB"/>
+        </w:rPr>
+        <w:t xml:space="preserve"> for this. But make sure not to use the sales information of the day to predict (future information at prediction time).</w:t>
       </w:r>
     </w:p>
     <w:p>
@@ -392,12 +518,16 @@
         <w:adjustRightInd w:val="0"/>
         <w:rPr>
           <w:rFonts w:cstheme="minorHAnsi"/>
-          <w:lang w:val="en-GB"/>
-        </w:rPr>
-      </w:pPr>
-      <w:r>
-        <w:rPr>
-          <w:rFonts w:cstheme="minorHAnsi"/>
+          <w:sz w:val="22"/>
+          <w:szCs w:val="22"/>
+          <w:lang w:val="en-GB"/>
+        </w:rPr>
+      </w:pPr>
+      <w:r>
+        <w:rPr>
+          <w:rFonts w:cstheme="minorHAnsi"/>
+          <w:sz w:val="22"/>
+          <w:szCs w:val="22"/>
           <w:lang w:val="en-GB"/>
         </w:rPr>
         <w:t>Evaluation of predictions</w:t>
@@ -415,12 +545,16 @@
         <w:adjustRightInd w:val="0"/>
         <w:rPr>
           <w:rFonts w:cstheme="minorHAnsi"/>
-          <w:lang w:val="en-GB"/>
-        </w:rPr>
-      </w:pPr>
-      <w:r>
-        <w:rPr>
-          <w:rFonts w:cstheme="minorHAnsi"/>
+          <w:sz w:val="22"/>
+          <w:szCs w:val="22"/>
+          <w:lang w:val="en-GB"/>
+        </w:rPr>
+      </w:pPr>
+      <w:r>
+        <w:rPr>
+          <w:rFonts w:cstheme="minorHAnsi"/>
+          <w:sz w:val="22"/>
+          <w:szCs w:val="22"/>
           <w:lang w:val="en-GB"/>
         </w:rPr>
         <w:t xml:space="preserve">Compute the mean absolute deviation (MAD) and the mean squared error (MSE) of your predictions on </w:t>
@@ -428,6 +562,8 @@
       <w:r>
         <w:rPr>
           <w:rFonts w:ascii="Courier" w:hAnsi="Courier" w:cstheme="minorHAnsi"/>
+          <w:sz w:val="22"/>
+          <w:szCs w:val="22"/>
           <w:lang w:val="en-GB"/>
         </w:rPr>
         <w:t>test.csv</w:t>
@@ -435,6 +571,8 @@
       <w:r>
         <w:rPr>
           <w:rFonts w:cstheme="minorHAnsi"/>
+          <w:sz w:val="22"/>
+          <w:szCs w:val="22"/>
           <w:lang w:val="en-GB"/>
         </w:rPr>
         <w:t xml:space="preserve"> compared to the respective actual values in </w:t>
@@ -443,6 +581,8 @@
       <w:r>
         <w:rPr>
           <w:rFonts w:ascii="Courier" w:hAnsi="Courier" w:cstheme="minorHAnsi"/>
+          <w:sz w:val="22"/>
+          <w:szCs w:val="22"/>
           <w:lang w:val="en-GB"/>
         </w:rPr>
         <w:t>test_results.</w:t>
@@ -450,6 +590,8 @@
       <w:r>
         <w:rPr>
           <w:rFonts w:ascii="Courier" w:hAnsi="Courier" w:cstheme="minorHAnsi"/>
+          <w:sz w:val="22"/>
+          <w:szCs w:val="22"/>
           <w:lang w:val="en-GB"/>
         </w:rPr>
         <w:t>gzip</w:t>
@@ -458,6 +600,8 @@
       <w:r>
         <w:rPr>
           <w:rFonts w:cstheme="minorHAnsi"/>
+          <w:sz w:val="22"/>
+          <w:szCs w:val="22"/>
           <w:lang w:val="en-GB"/>
         </w:rPr>
         <w:t>. (For this, you need to merge the two data sets by means of the product-location-date keys.)</w:t>
@@ -475,12 +619,16 @@
         <w:adjustRightInd w:val="0"/>
         <w:rPr>
           <w:rFonts w:cstheme="minorHAnsi"/>
-          <w:lang w:val="en-GB"/>
-        </w:rPr>
-      </w:pPr>
-      <w:r>
-        <w:rPr>
-          <w:rFonts w:cstheme="minorHAnsi"/>
+          <w:sz w:val="22"/>
+          <w:szCs w:val="22"/>
+          <w:lang w:val="en-GB"/>
+        </w:rPr>
+      </w:pPr>
+      <w:r>
+        <w:rPr>
+          <w:rFonts w:cstheme="minorHAnsi"/>
+          <w:sz w:val="22"/>
+          <w:szCs w:val="22"/>
           <w:lang w:val="en-GB"/>
         </w:rPr>
         <w:t>Compute MAD and MSE only for product-location-date combinations with promotions as well as time windows of one week before and one week after events.</w:t>
@@ -498,12 +646,16 @@
         <w:adjustRightInd w:val="0"/>
         <w:rPr>
           <w:rFonts w:cstheme="minorHAnsi"/>
-          <w:lang w:val="en-GB"/>
-        </w:rPr>
-      </w:pPr>
-      <w:r>
-        <w:rPr>
-          <w:rFonts w:cstheme="minorHAnsi"/>
+          <w:sz w:val="22"/>
+          <w:szCs w:val="22"/>
+          <w:lang w:val="en-GB"/>
+        </w:rPr>
+      </w:pPr>
+      <w:r>
+        <w:rPr>
+          <w:rFonts w:cstheme="minorHAnsi"/>
+          <w:sz w:val="22"/>
+          <w:szCs w:val="22"/>
           <w:lang w:val="en-GB"/>
         </w:rPr>
         <w:t xml:space="preserve">Plot the time series of your predictions and </w:t>
@@ -512,6 +664,8 @@
       <w:r>
         <w:rPr>
           <w:rFonts w:cstheme="minorHAnsi"/>
+          <w:sz w:val="22"/>
+          <w:szCs w:val="22"/>
           <w:lang w:val="en-GB"/>
         </w:rPr>
         <w:t>actuals</w:t>
@@ -520,6 +674,8 @@
       <w:r>
         <w:rPr>
           <w:rFonts w:cstheme="minorHAnsi"/>
+          <w:sz w:val="22"/>
+          <w:szCs w:val="22"/>
           <w:lang w:val="en-GB"/>
         </w:rPr>
         <w:t xml:space="preserve"> (each summed up over the different product-location combinations) for the </w:t>
@@ -528,6 +684,8 @@
       <w:r>
         <w:rPr>
           <w:rFonts w:cstheme="minorHAnsi"/>
+          <w:sz w:val="22"/>
+          <w:szCs w:val="22"/>
           <w:lang w:val="en-GB"/>
         </w:rPr>
         <w:t>time period</w:t>
@@ -536,6 +694,8 @@
       <w:r>
         <w:rPr>
           <w:rFonts w:cstheme="minorHAnsi"/>
+          <w:sz w:val="22"/>
+          <w:szCs w:val="22"/>
           <w:lang w:val="en-GB"/>
         </w:rPr>
         <w:t xml:space="preserve"> of </w:t>
@@ -544,6 +704,8 @@
       <w:r>
         <w:rPr>
           <w:rFonts w:ascii="Courier" w:hAnsi="Courier" w:cstheme="minorHAnsi"/>
+          <w:sz w:val="22"/>
+          <w:szCs w:val="22"/>
           <w:lang w:val="en-GB"/>
         </w:rPr>
         <w:t>test.</w:t>
@@ -551,6 +713,8 @@
       <w:r>
         <w:rPr>
           <w:rFonts w:ascii="Courier" w:hAnsi="Courier" w:cstheme="minorHAnsi"/>
+          <w:sz w:val="22"/>
+          <w:szCs w:val="22"/>
           <w:lang w:val="en-GB"/>
         </w:rPr>
         <w:t>gzip</w:t>
@@ -559,6 +723,8 @@
       <w:r>
         <w:rPr>
           <w:rFonts w:cstheme="minorHAnsi"/>
+          <w:sz w:val="22"/>
+          <w:szCs w:val="22"/>
           <w:lang w:val="en-GB"/>
         </w:rPr>
         <w:t>.</w:t>
@@ -576,12 +742,16 @@
         <w:adjustRightInd w:val="0"/>
         <w:rPr>
           <w:rFonts w:cstheme="minorHAnsi"/>
-          <w:lang w:val="en-GB"/>
-        </w:rPr>
-      </w:pPr>
-      <w:r>
-        <w:rPr>
-          <w:rFonts w:cstheme="minorHAnsi"/>
+          <w:sz w:val="22"/>
+          <w:szCs w:val="22"/>
+          <w:lang w:val="en-GB"/>
+        </w:rPr>
+      </w:pPr>
+      <w:r>
+        <w:rPr>
+          <w:rFonts w:cstheme="minorHAnsi"/>
+          <w:sz w:val="22"/>
+          <w:szCs w:val="22"/>
           <w:lang w:val="en-GB"/>
         </w:rPr>
         <w:t>Repeat this for each location (sums only running over products) and product-group level 3 (sums running over locations and products in respective product group).</w:t>
@@ -599,12 +769,16 @@
         <w:adjustRightInd w:val="0"/>
         <w:rPr>
           <w:rFonts w:cstheme="minorHAnsi"/>
-          <w:lang w:val="en-GB"/>
-        </w:rPr>
-      </w:pPr>
-      <w:r>
-        <w:rPr>
-          <w:rFonts w:cstheme="minorHAnsi"/>
+          <w:sz w:val="22"/>
+          <w:szCs w:val="22"/>
+          <w:lang w:val="en-GB"/>
+        </w:rPr>
+      </w:pPr>
+      <w:r>
+        <w:rPr>
+          <w:rFonts w:cstheme="minorHAnsi"/>
+          <w:sz w:val="22"/>
+          <w:szCs w:val="22"/>
           <w:lang w:val="en-GB"/>
         </w:rPr>
         <w:t>Linear regression</w:t>
@@ -622,21 +796,45 @@
         <w:adjustRightInd w:val="0"/>
         <w:rPr>
           <w:rFonts w:cstheme="minorHAnsi"/>
-          <w:lang w:val="en-GB"/>
-        </w:rPr>
-      </w:pPr>
-      <w:r>
-        <w:rPr>
-          <w:rFonts w:cstheme="minorHAnsi"/>
-          <w:lang w:val="en-GB"/>
-        </w:rPr>
-        <w:t xml:space="preserve">Repeat the predictions from exercise 2 with a linear ML model (i.e., training all product-location time series together in a multivariate way), e.g., linear regression from the python package </w:t>
+          <w:sz w:val="22"/>
+          <w:szCs w:val="22"/>
+          <w:lang w:val="en-GB"/>
+        </w:rPr>
+      </w:pPr>
+      <w:r>
+        <w:rPr>
+          <w:rFonts w:cstheme="minorHAnsi"/>
+          <w:sz w:val="22"/>
+          <w:szCs w:val="22"/>
+          <w:lang w:val="en-GB"/>
+        </w:rPr>
+        <w:t>Repeat the predictions from exercise 2</w:t>
+      </w:r>
+      <w:r>
+        <w:rPr>
+          <w:rFonts w:cstheme="minorHAnsi"/>
+          <w:sz w:val="22"/>
+          <w:szCs w:val="22"/>
+          <w:lang w:val="en-GB"/>
+        </w:rPr>
+        <w:t xml:space="preserve"> </w:t>
+      </w:r>
+      <w:r>
+        <w:rPr>
+          <w:rFonts w:cstheme="minorHAnsi"/>
+          <w:sz w:val="22"/>
+          <w:szCs w:val="22"/>
+          <w:lang w:val="en-GB"/>
+        </w:rPr>
+        <w:t xml:space="preserve">with a linear ML model (i.e., training all product-location time series together in a multivariate way), e.g., linear regression from the python package </w:t>
       </w:r>
       <w:r>
         <w:rPr>
           <w:rFonts w:cstheme="minorHAnsi"/>
           <w:i/>
           <w:iCs/>
+          <w:sz w:val="22"/>
+          <w:szCs w:val="22"/>
           <w:lang w:val="en-GB"/>
         </w:rPr>
         <w:t>scikit-learn</w:t>
@@ -644,6 +842,8 @@
       <w:r>
         <w:rPr>
           <w:rFonts w:cstheme="minorHAnsi"/>
+          <w:sz w:val="22"/>
+          <w:szCs w:val="22"/>
           <w:lang w:val="en-GB"/>
         </w:rPr>
         <w:t xml:space="preserve">. This requires an </w:t>
@@ -652,6 +852,8 @@
       <w:r>
         <w:rPr>
           <w:rFonts w:cstheme="minorHAnsi"/>
+          <w:sz w:val="22"/>
+          <w:szCs w:val="22"/>
           <w:lang w:val="en-GB"/>
         </w:rPr>
         <w:t>i.i.d.</w:t>
@@ -660,20 +862,55 @@
       <w:r>
         <w:rPr>
           <w:rFonts w:cstheme="minorHAnsi"/>
-          <w:lang w:val="en-GB"/>
-        </w:rPr>
-        <w:t xml:space="preserve"> (identical and independent distributed random variables) assumption over the different time steps (and products and locations). You need a one-hot encoding for the categorical variables to include several products and locations in one model.</w:t>
-      </w:r>
-      <w:r>
-        <w:rPr>
-          <w:rFonts w:cstheme="minorHAnsi"/>
-          <w:lang w:val="en-GB"/>
-        </w:rPr>
-        <w:t xml:space="preserve"> </w:t>
-      </w:r>
-      <w:r>
-        <w:rPr>
-          <w:rFonts w:cstheme="minorHAnsi"/>
+          <w:sz w:val="22"/>
+          <w:szCs w:val="22"/>
+          <w:lang w:val="en-GB"/>
+        </w:rPr>
+        <w:t xml:space="preserve"> (identical and independent distributed random variables) assumption over the different time steps (and products and locations). You need a one-hot encoding for the categorical variables to include several products and locations in one model. </w:t>
+      </w:r>
+      <w:r>
+        <w:rPr>
+          <w:rFonts w:cstheme="minorHAnsi"/>
+          <w:sz w:val="22"/>
+          <w:szCs w:val="22"/>
+          <w:lang w:val="en-GB"/>
+        </w:rPr>
+        <w:t xml:space="preserve">You can choose one of the two setups in </w:t>
+      </w:r>
+      <w:r>
+        <w:rPr>
+          <w:rFonts w:cstheme="minorHAnsi"/>
+          <w:sz w:val="22"/>
+          <w:szCs w:val="22"/>
+          <w:lang w:val="en-GB"/>
+        </w:rPr>
+        <w:t xml:space="preserve">exercise 2) </w:t>
+      </w:r>
+      <w:proofErr w:type="gramStart"/>
+      <w:r>
+        <w:rPr>
+          <w:rFonts w:cstheme="minorHAnsi"/>
+          <w:sz w:val="22"/>
+          <w:szCs w:val="22"/>
+          <w:lang w:val="en-GB"/>
+        </w:rPr>
+        <w:t>a and</w:t>
+      </w:r>
+      <w:proofErr w:type="gramEnd"/>
+      <w:r>
+        <w:rPr>
+          <w:rFonts w:cstheme="minorHAnsi"/>
+          <w:sz w:val="22"/>
+          <w:szCs w:val="22"/>
+          <w:lang w:val="en-GB"/>
+        </w:rPr>
+        <w:t xml:space="preserve"> b. </w:t>
+      </w:r>
+      <w:r>
+        <w:rPr>
+          <w:rFonts w:cstheme="minorHAnsi"/>
+          <w:sz w:val="22"/>
+          <w:szCs w:val="22"/>
           <w:lang w:val="en-GB"/>
         </w:rPr>
         <w:t>Repeat the evaluations with this model.</w:t>
@@ -691,12 +928,16 @@
         <w:adjustRightInd w:val="0"/>
         <w:rPr>
           <w:rFonts w:cstheme="minorHAnsi"/>
-          <w:lang w:val="en-GB"/>
-        </w:rPr>
-      </w:pPr>
-      <w:r>
-        <w:rPr>
-          <w:rFonts w:cstheme="minorHAnsi"/>
+          <w:sz w:val="22"/>
+          <w:szCs w:val="22"/>
+          <w:lang w:val="en-GB"/>
+        </w:rPr>
+      </w:pPr>
+      <w:r>
+        <w:rPr>
+          <w:rFonts w:cstheme="minorHAnsi"/>
+          <w:sz w:val="22"/>
+          <w:szCs w:val="22"/>
           <w:lang w:val="en-GB"/>
         </w:rPr>
         <w:t>Compare the importance of the different features by means of the learned model parameters.</w:t>
@@ -714,19 +955,34 @@
         <w:adjustRightInd w:val="0"/>
         <w:rPr>
           <w:rFonts w:cstheme="minorHAnsi"/>
-          <w:lang w:val="en-GB"/>
-        </w:rPr>
-      </w:pPr>
-      <w:r>
-        <w:rPr>
-          <w:rFonts w:cstheme="minorHAnsi"/>
-          <w:lang w:val="en-GB"/>
-        </w:rPr>
-        <w:t xml:space="preserve">Use the in-sample predictions (i.e., predictions on </w:t>
+          <w:sz w:val="22"/>
+          <w:szCs w:val="22"/>
+          <w:lang w:val="en-GB"/>
+        </w:rPr>
+      </w:pPr>
+      <w:r>
+        <w:rPr>
+          <w:rFonts w:cstheme="minorHAnsi"/>
+          <w:sz w:val="22"/>
+          <w:szCs w:val="22"/>
+          <w:lang w:val="en-GB"/>
+        </w:rPr>
+        <w:t xml:space="preserve">Use predictions of your univariate method from exercise 2 </w:t>
+      </w:r>
+      <w:r>
+        <w:rPr>
+          <w:rFonts w:cstheme="minorHAnsi"/>
+          <w:sz w:val="22"/>
+          <w:szCs w:val="22"/>
+          <w:lang w:val="en-GB"/>
+        </w:rPr>
+        <w:t xml:space="preserve">(also applied on </w:t>
       </w:r>
       <w:r>
         <w:rPr>
           <w:rFonts w:ascii="Courier" w:hAnsi="Courier" w:cstheme="minorHAnsi"/>
+          <w:sz w:val="22"/>
+          <w:szCs w:val="22"/>
           <w:lang w:val="en-GB"/>
         </w:rPr>
         <w:t>train.csv</w:t>
@@ -734,9 +990,74 @@
       <w:r>
         <w:rPr>
           <w:rFonts w:cstheme="minorHAnsi"/>
-          <w:lang w:val="en-GB"/>
-        </w:rPr>
-        <w:t>) of your univariate method from exercise 2 as additional features (or replacing one-hot encoded product and location features) for your linear regression model from exercise 4. Repeat the evaluations with this model.</w:t>
+          <w:sz w:val="22"/>
+          <w:szCs w:val="22"/>
+          <w:lang w:val="en-GB"/>
+        </w:rPr>
+        <w:t xml:space="preserve">) </w:t>
+      </w:r>
+      <w:r>
+        <w:rPr>
+          <w:rFonts w:cstheme="minorHAnsi"/>
+          <w:sz w:val="22"/>
+          <w:szCs w:val="22"/>
+          <w:lang w:val="en-GB"/>
+        </w:rPr>
+        <w:t xml:space="preserve">as additional features (or replacing one-hot encoded product and location features) for your linear regression model from exercise 4. </w:t>
+      </w:r>
+      <w:r>
+        <w:rPr>
+          <w:rFonts w:cstheme="minorHAnsi"/>
+          <w:sz w:val="22"/>
+          <w:szCs w:val="22"/>
+          <w:lang w:val="en-GB"/>
+        </w:rPr>
+        <w:t xml:space="preserve">Again, you can choose one of the two setups in </w:t>
+      </w:r>
+      <w:r>
+        <w:rPr>
+          <w:rFonts w:cstheme="minorHAnsi"/>
+          <w:sz w:val="22"/>
+          <w:szCs w:val="22"/>
+          <w:lang w:val="en-GB"/>
+        </w:rPr>
+        <w:t xml:space="preserve">exercise 2) </w:t>
+      </w:r>
+      <w:r>
+        <w:rPr>
+          <w:rFonts w:cstheme="minorHAnsi"/>
+          <w:sz w:val="22"/>
+          <w:szCs w:val="22"/>
+          <w:lang w:val="en-GB"/>
+        </w:rPr>
+        <w:t>a and b</w:t>
+      </w:r>
+      <w:r>
+        <w:rPr>
+          <w:rFonts w:cstheme="minorHAnsi"/>
+          <w:sz w:val="22"/>
+          <w:szCs w:val="22"/>
+          <w:lang w:val="en-GB"/>
+        </w:rPr>
+        <w:t xml:space="preserve"> (or a mix of the two)</w:t>
+      </w:r>
+      <w:r>
+        <w:rPr>
+          <w:rFonts w:cstheme="minorHAnsi"/>
+          <w:sz w:val="22"/>
+          <w:szCs w:val="22"/>
+          <w:lang w:val="en-GB"/>
+        </w:rPr>
+        <w:t xml:space="preserve">. </w:t>
+      </w:r>
+      <w:r>
+        <w:rPr>
+          <w:rFonts w:cstheme="minorHAnsi"/>
+          <w:sz w:val="22"/>
+          <w:szCs w:val="22"/>
+          <w:lang w:val="en-GB"/>
+        </w:rPr>
+        <w:t>Repeat the evaluations with this model.</w:t>
       </w:r>
     </w:p>
     <w:p>
@@ -751,12 +1072,16 @@
         <w:adjustRightInd w:val="0"/>
         <w:rPr>
           <w:rFonts w:cstheme="minorHAnsi"/>
-          <w:lang w:val="en-GB"/>
-        </w:rPr>
-      </w:pPr>
-      <w:r>
-        <w:rPr>
-          <w:rFonts w:cstheme="minorHAnsi"/>
+          <w:sz w:val="22"/>
+          <w:szCs w:val="22"/>
+          <w:lang w:val="en-GB"/>
+        </w:rPr>
+      </w:pPr>
+      <w:r>
+        <w:rPr>
+          <w:rFonts w:cstheme="minorHAnsi"/>
+          <w:sz w:val="22"/>
+          <w:szCs w:val="22"/>
           <w:lang w:val="en-GB"/>
         </w:rPr>
         <w:t>Turn your linear regression into a multiplicative mode</w:t>
@@ -764,6 +1089,8 @@
       <w:r>
         <w:rPr>
           <w:rFonts w:cstheme="minorHAnsi"/>
+          <w:sz w:val="22"/>
+          <w:szCs w:val="22"/>
           <w:lang w:val="en-GB"/>
         </w:rPr>
         <w:t>l</w:t>
@@ -771,6 +1098,8 @@
       <w:r>
         <w:rPr>
           <w:rFonts w:cstheme="minorHAnsi"/>
+          <w:sz w:val="22"/>
+          <w:szCs w:val="22"/>
           <w:lang w:val="en-GB"/>
         </w:rPr>
         <w:t xml:space="preserve"> by using an appropriate link function, </w:t>
@@ -778,6 +1107,8 @@
       <w:r>
         <w:rPr>
           <w:rFonts w:cstheme="minorHAnsi"/>
+          <w:sz w:val="22"/>
+          <w:szCs w:val="22"/>
           <w:lang w:val="en-GB"/>
         </w:rPr>
         <w:t xml:space="preserve">like in </w:t>
@@ -785,6 +1116,8 @@
       <w:r>
         <w:rPr>
           <w:rFonts w:cstheme="minorHAnsi"/>
+          <w:sz w:val="22"/>
+          <w:szCs w:val="22"/>
           <w:lang w:val="en-GB"/>
         </w:rPr>
         <w:t>Poisson</w:t>
@@ -792,6 +1125,8 @@
       <w:r>
         <w:rPr>
           <w:rFonts w:cstheme="minorHAnsi"/>
+          <w:sz w:val="22"/>
+          <w:szCs w:val="22"/>
           <w:lang w:val="en-GB"/>
         </w:rPr>
         <w:t xml:space="preserve"> r</w:t>
@@ -799,6 +1134,8 @@
       <w:r>
         <w:rPr>
           <w:rFonts w:cstheme="minorHAnsi"/>
+          <w:sz w:val="22"/>
+          <w:szCs w:val="22"/>
           <w:lang w:val="en-GB"/>
         </w:rPr>
         <w:t>egress</w:t>
@@ -806,6 +1143,8 @@
       <w:r>
         <w:rPr>
           <w:rFonts w:cstheme="minorHAnsi"/>
+          <w:sz w:val="22"/>
+          <w:szCs w:val="22"/>
           <w:lang w:val="en-GB"/>
         </w:rPr>
         <w:t>ion</w:t>
@@ -813,6 +1152,8 @@
       <w:r>
         <w:rPr>
           <w:rFonts w:cstheme="minorHAnsi"/>
+          <w:sz w:val="22"/>
+          <w:szCs w:val="22"/>
           <w:lang w:val="en-GB"/>
         </w:rPr>
         <w:t xml:space="preserve"> from </w:t>
@@ -822,6 +1163,8 @@
           <w:rFonts w:cstheme="minorHAnsi"/>
           <w:i/>
           <w:iCs/>
+          <w:sz w:val="22"/>
+          <w:szCs w:val="22"/>
           <w:lang w:val="en-GB"/>
         </w:rPr>
         <w:t>scikit-learn</w:t>
@@ -829,9 +1172,76 @@
       <w:r>
         <w:rPr>
           <w:rFonts w:cstheme="minorHAnsi"/>
-          <w:lang w:val="en-GB"/>
-        </w:rPr>
-        <w:t>. Repeat the evaluations with this model.</w:t>
+          <w:sz w:val="22"/>
+          <w:szCs w:val="22"/>
+          <w:lang w:val="en-GB"/>
+        </w:rPr>
+        <w:t xml:space="preserve">. </w:t>
+      </w:r>
+      <w:r>
+        <w:rPr>
+          <w:rFonts w:cstheme="minorHAnsi"/>
+          <w:sz w:val="22"/>
+          <w:szCs w:val="22"/>
+          <w:lang w:val="en-GB"/>
+        </w:rPr>
+        <w:t>Again, y</w:t>
+      </w:r>
+      <w:r>
+        <w:rPr>
+          <w:rFonts w:cstheme="minorHAnsi"/>
+          <w:sz w:val="22"/>
+          <w:szCs w:val="22"/>
+          <w:lang w:val="en-GB"/>
+        </w:rPr>
+        <w:t xml:space="preserve">ou can choose one of the two setups in </w:t>
+      </w:r>
+      <w:r>
+        <w:rPr>
+          <w:rFonts w:cstheme="minorHAnsi"/>
+          <w:sz w:val="22"/>
+          <w:szCs w:val="22"/>
+          <w:lang w:val="en-GB"/>
+        </w:rPr>
+        <w:t xml:space="preserve">exercise 2) </w:t>
+      </w:r>
+      <w:proofErr w:type="gramStart"/>
+      <w:r>
+        <w:rPr>
+          <w:rFonts w:cstheme="minorHAnsi"/>
+          <w:sz w:val="22"/>
+          <w:szCs w:val="22"/>
+          <w:lang w:val="en-GB"/>
+        </w:rPr>
+        <w:t>a and</w:t>
+      </w:r>
+      <w:proofErr w:type="gramEnd"/>
+      <w:r>
+        <w:rPr>
+          <w:rFonts w:cstheme="minorHAnsi"/>
+          <w:sz w:val="22"/>
+          <w:szCs w:val="22"/>
+          <w:lang w:val="en-GB"/>
+        </w:rPr>
+        <w:t xml:space="preserve"> b</w:t>
+      </w:r>
+      <w:r>
+        <w:rPr>
+          <w:rFonts w:cstheme="minorHAnsi"/>
+          <w:sz w:val="22"/>
+          <w:szCs w:val="22"/>
+          <w:lang w:val="en-GB"/>
+        </w:rPr>
+        <w:t xml:space="preserve">. </w:t>
+      </w:r>
+      <w:r>
+        <w:rPr>
+          <w:rFonts w:cstheme="minorHAnsi"/>
+          <w:sz w:val="22"/>
+          <w:szCs w:val="22"/>
+          <w:lang w:val="en-GB"/>
+        </w:rPr>
+        <w:t>Repeat the evaluations with this model.</w:t>
       </w:r>
     </w:p>
     <w:sectPr>

</xml_diff>

<commit_message>
dropped some exercises (too many)
</commit_message>
<xml_diff>
--- a/exercises/exercise_1.docx
+++ b/exercises/exercise_1.docx
@@ -162,16 +162,16 @@
         <w:adjustRightInd w:val="0"/>
         <w:rPr>
           <w:rFonts w:cstheme="minorHAnsi"/>
-          <w:sz w:val="22"/>
-          <w:szCs w:val="22"/>
-          <w:lang w:val="en-GB"/>
-        </w:rPr>
-      </w:pPr>
-      <w:r>
-        <w:rPr>
-          <w:rFonts w:cstheme="minorHAnsi"/>
-          <w:sz w:val="22"/>
-          <w:szCs w:val="22"/>
+          <w:sz w:val="23"/>
+          <w:szCs w:val="23"/>
+          <w:lang w:val="en-GB"/>
+        </w:rPr>
+      </w:pPr>
+      <w:r>
+        <w:rPr>
+          <w:rFonts w:cstheme="minorHAnsi"/>
+          <w:sz w:val="23"/>
+          <w:szCs w:val="23"/>
           <w:lang w:val="en-GB"/>
         </w:rPr>
         <w:t>The overarching topic of our exercises will be Demand Forecasting, i.e., time series predictions for different products in different locations, for example of a grocery chain.</w:t>
@@ -184,50 +184,83 @@
         <w:adjustRightInd w:val="0"/>
         <w:rPr>
           <w:rFonts w:cstheme="minorHAnsi"/>
-          <w:sz w:val="22"/>
-          <w:szCs w:val="22"/>
-          <w:lang w:val="en-GB"/>
-        </w:rPr>
-      </w:pPr>
-      <w:r>
-        <w:rPr>
-          <w:rFonts w:cstheme="minorHAnsi"/>
-          <w:sz w:val="22"/>
-          <w:szCs w:val="22"/>
-          <w:lang w:val="en-GB"/>
-        </w:rPr>
-        <w:t>The data sets to be used for the exercises can be found</w:t>
-      </w:r>
-      <w:r>
-        <w:rPr>
-          <w:rFonts w:cstheme="minorHAnsi"/>
-          <w:sz w:val="22"/>
-          <w:szCs w:val="22"/>
-          <w:lang w:val="en-GB"/>
-        </w:rPr>
-        <w:t xml:space="preserve"> here: </w:t>
-      </w:r>
-      <w:r>
-        <w:rPr>
-          <w:rFonts w:cstheme="minorHAnsi"/>
-          <w:sz w:val="22"/>
-          <w:szCs w:val="22"/>
+          <w:sz w:val="23"/>
+          <w:szCs w:val="23"/>
+          <w:lang w:val="en-GB"/>
+        </w:rPr>
+      </w:pPr>
+      <w:r>
+        <w:rPr>
+          <w:rFonts w:cstheme="minorHAnsi"/>
+          <w:sz w:val="23"/>
+          <w:szCs w:val="23"/>
+          <w:lang w:val="en-GB"/>
+        </w:rPr>
+        <w:t xml:space="preserve">The description of the data sets </w:t>
+      </w:r>
+      <w:r>
+        <w:rPr>
+          <w:rFonts w:cstheme="minorHAnsi"/>
+          <w:sz w:val="23"/>
+          <w:szCs w:val="23"/>
+          <w:lang w:val="en-GB"/>
+        </w:rPr>
+        <w:t>to be used for the exercises</w:t>
+      </w:r>
+      <w:r>
+        <w:rPr>
+          <w:rFonts w:cstheme="minorHAnsi"/>
+          <w:sz w:val="23"/>
+          <w:szCs w:val="23"/>
           <w:lang w:val="en-GB"/>
         </w:rPr>
         <w:t xml:space="preserve"> </w:t>
       </w:r>
-      <w:hyperlink r:id="rId5" w:history="1">
-        <w:r>
-          <w:rPr>
-            <w:rStyle w:val="Hyperlink"/>
-            <w:rFonts w:cstheme="minorHAnsi"/>
-            <w:sz w:val="22"/>
-            <w:szCs w:val="22"/>
-            <w:lang w:val="en-GB"/>
-          </w:rPr>
-          <w:t>https://github.com/FelixWick/understanding_ml/tree/main/exercises</w:t>
-        </w:r>
-      </w:hyperlink>
+      <w:r>
+        <w:rPr>
+          <w:rFonts w:cstheme="minorHAnsi"/>
+          <w:sz w:val="23"/>
+          <w:szCs w:val="23"/>
+          <w:lang w:val="en-GB"/>
+        </w:rPr>
+        <w:t xml:space="preserve">and </w:t>
+      </w:r>
+      <w:r>
+        <w:rPr>
+          <w:rFonts w:cstheme="minorHAnsi"/>
+          <w:sz w:val="23"/>
+          <w:szCs w:val="23"/>
+          <w:lang w:val="en-GB"/>
+        </w:rPr>
+        <w:t xml:space="preserve">the </w:t>
+      </w:r>
+      <w:r>
+        <w:rPr>
+          <w:rFonts w:cstheme="minorHAnsi"/>
+          <w:sz w:val="23"/>
+          <w:szCs w:val="23"/>
+          <w:lang w:val="en-GB"/>
+        </w:rPr>
+        <w:t xml:space="preserve">variables therein can be found in the file </w:t>
+      </w:r>
+      <w:r>
+        <w:rPr>
+          <w:rFonts w:ascii="Courier" w:hAnsi="Courier" w:cstheme="minorHAnsi"/>
+          <w:sz w:val="23"/>
+          <w:szCs w:val="23"/>
+          <w:lang w:val="en-GB"/>
+        </w:rPr>
+        <w:t>datasets_description.txt</w:t>
+      </w:r>
+      <w:r>
+        <w:rPr>
+          <w:rFonts w:cstheme="minorHAnsi"/>
+          <w:sz w:val="23"/>
+          <w:szCs w:val="23"/>
+          <w:lang w:val="en-GB"/>
+        </w:rPr>
+        <w:t>.</w:t>
+      </w:r>
     </w:p>
     <w:p>
       <w:pPr>
@@ -236,48 +269,8 @@
         <w:adjustRightInd w:val="0"/>
         <w:rPr>
           <w:rFonts w:cstheme="minorHAnsi"/>
-          <w:sz w:val="22"/>
-          <w:szCs w:val="22"/>
-          <w:lang w:val="en-GB"/>
-        </w:rPr>
-      </w:pPr>
-      <w:r>
-        <w:rPr>
-          <w:rFonts w:cstheme="minorHAnsi"/>
-          <w:sz w:val="22"/>
-          <w:szCs w:val="22"/>
-          <w:lang w:val="en-GB"/>
-        </w:rPr>
-        <w:t xml:space="preserve">The description of the data sets and variables therein can be found in the file </w:t>
-      </w:r>
-      <w:r>
-        <w:rPr>
-          <w:rFonts w:ascii="Courier" w:hAnsi="Courier" w:cstheme="minorHAnsi"/>
-          <w:sz w:val="22"/>
-          <w:szCs w:val="22"/>
-          <w:lang w:val="en-GB"/>
-        </w:rPr>
-        <w:t>datasets_description.txt</w:t>
-      </w:r>
-      <w:r>
-        <w:rPr>
-          <w:rFonts w:cstheme="minorHAnsi"/>
-          <w:sz w:val="22"/>
-          <w:szCs w:val="22"/>
-          <w:lang w:val="en-GB"/>
-        </w:rPr>
-        <w:t xml:space="preserve"> in the same directory.</w:t>
-      </w:r>
-    </w:p>
-    <w:p>
-      <w:pPr>
-        <w:autoSpaceDE w:val="0"/>
-        <w:autoSpaceDN w:val="0"/>
-        <w:adjustRightInd w:val="0"/>
-        <w:rPr>
-          <w:rFonts w:cstheme="minorHAnsi"/>
-          <w:sz w:val="22"/>
-          <w:szCs w:val="22"/>
+          <w:sz w:val="23"/>
+          <w:szCs w:val="23"/>
           <w:lang w:val="en-GB"/>
         </w:rPr>
       </w:pPr>
@@ -294,16 +287,16 @@
         <w:adjustRightInd w:val="0"/>
         <w:rPr>
           <w:rFonts w:cstheme="minorHAnsi"/>
-          <w:sz w:val="22"/>
-          <w:szCs w:val="22"/>
-          <w:lang w:val="en-GB"/>
-        </w:rPr>
-      </w:pPr>
-      <w:r>
-        <w:rPr>
-          <w:rFonts w:cstheme="minorHAnsi"/>
-          <w:sz w:val="22"/>
-          <w:szCs w:val="22"/>
+          <w:sz w:val="23"/>
+          <w:szCs w:val="23"/>
+          <w:lang w:val="en-GB"/>
+        </w:rPr>
+      </w:pPr>
+      <w:r>
+        <w:rPr>
+          <w:rFonts w:cstheme="minorHAnsi"/>
+          <w:sz w:val="23"/>
+          <w:szCs w:val="23"/>
           <w:lang w:val="en-GB"/>
         </w:rPr>
         <w:t>Familiarize yourself with the data and conduct an Explanatory Data Analysis (EDA), using summary statistics, visualizations, etc.</w:t>
@@ -321,16 +314,16 @@
         <w:adjustRightInd w:val="0"/>
         <w:rPr>
           <w:rFonts w:cstheme="minorHAnsi"/>
-          <w:sz w:val="22"/>
-          <w:szCs w:val="22"/>
-          <w:lang w:val="en-GB"/>
-        </w:rPr>
-      </w:pPr>
-      <w:r>
-        <w:rPr>
-          <w:rFonts w:cstheme="minorHAnsi"/>
-          <w:sz w:val="22"/>
-          <w:szCs w:val="22"/>
+          <w:sz w:val="23"/>
+          <w:szCs w:val="23"/>
+          <w:lang w:val="en-GB"/>
+        </w:rPr>
+      </w:pPr>
+      <w:r>
+        <w:rPr>
+          <w:rFonts w:cstheme="minorHAnsi"/>
+          <w:sz w:val="23"/>
+          <w:szCs w:val="23"/>
           <w:lang w:val="en-GB"/>
         </w:rPr>
         <w:t>Univariate model</w:t>
@@ -348,16 +341,16 @@
         <w:adjustRightInd w:val="0"/>
         <w:rPr>
           <w:rFonts w:cstheme="minorHAnsi"/>
-          <w:sz w:val="22"/>
-          <w:szCs w:val="22"/>
-          <w:lang w:val="en-GB"/>
-        </w:rPr>
-      </w:pPr>
-      <w:r>
-        <w:rPr>
-          <w:rFonts w:cstheme="minorHAnsi"/>
-          <w:sz w:val="22"/>
-          <w:szCs w:val="22"/>
+          <w:sz w:val="23"/>
+          <w:szCs w:val="23"/>
+          <w:lang w:val="en-GB"/>
+        </w:rPr>
+      </w:pPr>
+      <w:r>
+        <w:rPr>
+          <w:rFonts w:cstheme="minorHAnsi"/>
+          <w:sz w:val="23"/>
+          <w:szCs w:val="23"/>
           <w:lang w:val="en-GB"/>
         </w:rPr>
         <w:t xml:space="preserve">Predict the demand (expressed by sales values) of all product-location-date combinations in </w:t>
@@ -366,8 +359,8 @@
       <w:r>
         <w:rPr>
           <w:rFonts w:ascii="Courier" w:hAnsi="Courier" w:cstheme="minorHAnsi"/>
-          <w:sz w:val="22"/>
-          <w:szCs w:val="22"/>
+          <w:sz w:val="23"/>
+          <w:szCs w:val="23"/>
           <w:lang w:val="en-GB"/>
         </w:rPr>
         <w:t>test</w:t>
@@ -375,8 +368,8 @@
       <w:r>
         <w:rPr>
           <w:rFonts w:ascii="Courier" w:hAnsi="Courier" w:cstheme="minorHAnsi"/>
-          <w:sz w:val="22"/>
-          <w:szCs w:val="22"/>
+          <w:sz w:val="23"/>
+          <w:szCs w:val="23"/>
           <w:lang w:val="en-GB"/>
         </w:rPr>
         <w:t>.</w:t>
@@ -384,8 +377,8 @@
       <w:r>
         <w:rPr>
           <w:rFonts w:ascii="Courier" w:hAnsi="Courier" w:cstheme="minorHAnsi"/>
-          <w:sz w:val="22"/>
-          <w:szCs w:val="22"/>
+          <w:sz w:val="23"/>
+          <w:szCs w:val="23"/>
           <w:lang w:val="en-GB"/>
         </w:rPr>
         <w:t>gzip</w:t>
@@ -394,8 +387,8 @@
       <w:r>
         <w:rPr>
           <w:rFonts w:cstheme="minorHAnsi"/>
-          <w:sz w:val="22"/>
-          <w:szCs w:val="22"/>
+          <w:sz w:val="23"/>
+          <w:szCs w:val="23"/>
           <w:lang w:val="en-GB"/>
         </w:rPr>
         <w:t xml:space="preserve">, using a univariate time series model of your choice (without using the actual values in </w:t>
@@ -404,8 +397,8 @@
       <w:r>
         <w:rPr>
           <w:rFonts w:ascii="Courier" w:hAnsi="Courier" w:cstheme="minorHAnsi"/>
-          <w:sz w:val="22"/>
-          <w:szCs w:val="22"/>
+          <w:sz w:val="23"/>
+          <w:szCs w:val="23"/>
           <w:lang w:val="en-GB"/>
         </w:rPr>
         <w:t>test_results.</w:t>
@@ -413,8 +406,8 @@
       <w:r>
         <w:rPr>
           <w:rFonts w:ascii="Courier" w:hAnsi="Courier" w:cstheme="minorHAnsi"/>
-          <w:sz w:val="22"/>
-          <w:szCs w:val="22"/>
+          <w:sz w:val="23"/>
+          <w:szCs w:val="23"/>
           <w:lang w:val="en-GB"/>
         </w:rPr>
         <w:t>g</w:t>
@@ -422,8 +415,8 @@
       <w:r>
         <w:rPr>
           <w:rFonts w:ascii="Courier" w:hAnsi="Courier" w:cstheme="minorHAnsi"/>
-          <w:sz w:val="22"/>
-          <w:szCs w:val="22"/>
+          <w:sz w:val="23"/>
+          <w:szCs w:val="23"/>
           <w:lang w:val="en-GB"/>
         </w:rPr>
         <w:t>zip</w:t>
@@ -432,8 +425,8 @@
       <w:r>
         <w:rPr>
           <w:rFonts w:cstheme="minorHAnsi"/>
-          <w:sz w:val="22"/>
-          <w:szCs w:val="22"/>
+          <w:sz w:val="23"/>
+          <w:szCs w:val="23"/>
           <w:lang w:val="en-GB"/>
         </w:rPr>
         <w:t xml:space="preserve">), e.g., Exponential Weighted Moving Averages (EWMA, included in python package </w:t>
@@ -443,8 +436,8 @@
           <w:rFonts w:cstheme="minorHAnsi"/>
           <w:i/>
           <w:iCs/>
-          <w:sz w:val="22"/>
-          <w:szCs w:val="22"/>
+          <w:sz w:val="23"/>
+          <w:szCs w:val="23"/>
           <w:lang w:val="en-GB"/>
         </w:rPr>
         <w:t>pandas</w:t>
@@ -452,8 +445,8 @@
       <w:r>
         <w:rPr>
           <w:rFonts w:cstheme="minorHAnsi"/>
-          <w:sz w:val="22"/>
-          <w:szCs w:val="22"/>
+          <w:sz w:val="23"/>
+          <w:szCs w:val="23"/>
           <w:lang w:val="en-GB"/>
         </w:rPr>
         <w:t>, hint: You can include additional columns in the group-by for the EWMA estimation.). This static train-test setup corresponds to multi-step forecasting with a mix of forecast horizons from one day to six months.</w:t>
@@ -471,16 +464,16 @@
         <w:adjustRightInd w:val="0"/>
         <w:rPr>
           <w:rFonts w:cstheme="minorHAnsi"/>
-          <w:sz w:val="22"/>
-          <w:szCs w:val="22"/>
-          <w:lang w:val="en-GB"/>
-        </w:rPr>
-      </w:pPr>
-      <w:r>
-        <w:rPr>
-          <w:rFonts w:cstheme="minorHAnsi"/>
-          <w:sz w:val="22"/>
-          <w:szCs w:val="22"/>
+          <w:sz w:val="23"/>
+          <w:szCs w:val="23"/>
+          <w:lang w:val="en-GB"/>
+        </w:rPr>
+      </w:pPr>
+      <w:r>
+        <w:rPr>
+          <w:rFonts w:cstheme="minorHAnsi"/>
+          <w:sz w:val="23"/>
+          <w:szCs w:val="23"/>
           <w:lang w:val="en-GB"/>
         </w:rPr>
         <w:t xml:space="preserve">Predict now with a single forecast horizon of one day, corresponding to a dynamic setup with a sliding window over the test data set. You need to use the sales information from </w:t>
@@ -489,8 +482,8 @@
       <w:r>
         <w:rPr>
           <w:rFonts w:ascii="Courier" w:hAnsi="Courier" w:cstheme="minorHAnsi"/>
-          <w:sz w:val="22"/>
-          <w:szCs w:val="22"/>
+          <w:sz w:val="23"/>
+          <w:szCs w:val="23"/>
           <w:lang w:val="en-GB"/>
         </w:rPr>
         <w:t>test_results.gzip</w:t>
@@ -499,8 +492,8 @@
       <w:r>
         <w:rPr>
           <w:rFonts w:cstheme="minorHAnsi"/>
-          <w:sz w:val="22"/>
-          <w:szCs w:val="22"/>
+          <w:sz w:val="23"/>
+          <w:szCs w:val="23"/>
           <w:lang w:val="en-GB"/>
         </w:rPr>
         <w:t xml:space="preserve"> for this. But make sure not to use the sales information of the day to predict (future information at prediction time).</w:t>
@@ -518,16 +511,16 @@
         <w:adjustRightInd w:val="0"/>
         <w:rPr>
           <w:rFonts w:cstheme="minorHAnsi"/>
-          <w:sz w:val="22"/>
-          <w:szCs w:val="22"/>
-          <w:lang w:val="en-GB"/>
-        </w:rPr>
-      </w:pPr>
-      <w:r>
-        <w:rPr>
-          <w:rFonts w:cstheme="minorHAnsi"/>
-          <w:sz w:val="22"/>
-          <w:szCs w:val="22"/>
+          <w:sz w:val="23"/>
+          <w:szCs w:val="23"/>
+          <w:lang w:val="en-GB"/>
+        </w:rPr>
+      </w:pPr>
+      <w:r>
+        <w:rPr>
+          <w:rFonts w:cstheme="minorHAnsi"/>
+          <w:sz w:val="23"/>
+          <w:szCs w:val="23"/>
           <w:lang w:val="en-GB"/>
         </w:rPr>
         <w:t>Evaluation of predictions</w:t>
@@ -545,16 +538,16 @@
         <w:adjustRightInd w:val="0"/>
         <w:rPr>
           <w:rFonts w:cstheme="minorHAnsi"/>
-          <w:sz w:val="22"/>
-          <w:szCs w:val="22"/>
-          <w:lang w:val="en-GB"/>
-        </w:rPr>
-      </w:pPr>
-      <w:r>
-        <w:rPr>
-          <w:rFonts w:cstheme="minorHAnsi"/>
-          <w:sz w:val="22"/>
-          <w:szCs w:val="22"/>
+          <w:sz w:val="23"/>
+          <w:szCs w:val="23"/>
+          <w:lang w:val="en-GB"/>
+        </w:rPr>
+      </w:pPr>
+      <w:r>
+        <w:rPr>
+          <w:rFonts w:cstheme="minorHAnsi"/>
+          <w:sz w:val="23"/>
+          <w:szCs w:val="23"/>
           <w:lang w:val="en-GB"/>
         </w:rPr>
         <w:t xml:space="preserve">Compute the mean absolute deviation (MAD) and the mean squared error (MSE) of your predictions on </w:t>
@@ -562,8 +555,8 @@
       <w:r>
         <w:rPr>
           <w:rFonts w:ascii="Courier" w:hAnsi="Courier" w:cstheme="minorHAnsi"/>
-          <w:sz w:val="22"/>
-          <w:szCs w:val="22"/>
+          <w:sz w:val="23"/>
+          <w:szCs w:val="23"/>
           <w:lang w:val="en-GB"/>
         </w:rPr>
         <w:t>test.csv</w:t>
@@ -571,8 +564,8 @@
       <w:r>
         <w:rPr>
           <w:rFonts w:cstheme="minorHAnsi"/>
-          <w:sz w:val="22"/>
-          <w:szCs w:val="22"/>
+          <w:sz w:val="23"/>
+          <w:szCs w:val="23"/>
           <w:lang w:val="en-GB"/>
         </w:rPr>
         <w:t xml:space="preserve"> compared to the respective actual values in </w:t>
@@ -581,8 +574,8 @@
       <w:r>
         <w:rPr>
           <w:rFonts w:ascii="Courier" w:hAnsi="Courier" w:cstheme="minorHAnsi"/>
-          <w:sz w:val="22"/>
-          <w:szCs w:val="22"/>
+          <w:sz w:val="23"/>
+          <w:szCs w:val="23"/>
           <w:lang w:val="en-GB"/>
         </w:rPr>
         <w:t>test_results.</w:t>
@@ -590,8 +583,8 @@
       <w:r>
         <w:rPr>
           <w:rFonts w:ascii="Courier" w:hAnsi="Courier" w:cstheme="minorHAnsi"/>
-          <w:sz w:val="22"/>
-          <w:szCs w:val="22"/>
+          <w:sz w:val="23"/>
+          <w:szCs w:val="23"/>
           <w:lang w:val="en-GB"/>
         </w:rPr>
         <w:t>gzip</w:t>
@@ -600,8 +593,8 @@
       <w:r>
         <w:rPr>
           <w:rFonts w:cstheme="minorHAnsi"/>
-          <w:sz w:val="22"/>
-          <w:szCs w:val="22"/>
+          <w:sz w:val="23"/>
+          <w:szCs w:val="23"/>
           <w:lang w:val="en-GB"/>
         </w:rPr>
         <w:t>. (For this, you need to merge the two data sets by means of the product-location-date keys.)</w:t>
@@ -619,16 +612,16 @@
         <w:adjustRightInd w:val="0"/>
         <w:rPr>
           <w:rFonts w:cstheme="minorHAnsi"/>
-          <w:sz w:val="22"/>
-          <w:szCs w:val="22"/>
-          <w:lang w:val="en-GB"/>
-        </w:rPr>
-      </w:pPr>
-      <w:r>
-        <w:rPr>
-          <w:rFonts w:cstheme="minorHAnsi"/>
-          <w:sz w:val="22"/>
-          <w:szCs w:val="22"/>
+          <w:sz w:val="23"/>
+          <w:szCs w:val="23"/>
+          <w:lang w:val="en-GB"/>
+        </w:rPr>
+      </w:pPr>
+      <w:r>
+        <w:rPr>
+          <w:rFonts w:cstheme="minorHAnsi"/>
+          <w:sz w:val="23"/>
+          <w:szCs w:val="23"/>
           <w:lang w:val="en-GB"/>
         </w:rPr>
         <w:t>Compute MAD and MSE only for product-location-date combinations with promotions as well as time windows of one week before and one week after events.</w:t>
@@ -646,16 +639,16 @@
         <w:adjustRightInd w:val="0"/>
         <w:rPr>
           <w:rFonts w:cstheme="minorHAnsi"/>
-          <w:sz w:val="22"/>
-          <w:szCs w:val="22"/>
-          <w:lang w:val="en-GB"/>
-        </w:rPr>
-      </w:pPr>
-      <w:r>
-        <w:rPr>
-          <w:rFonts w:cstheme="minorHAnsi"/>
-          <w:sz w:val="22"/>
-          <w:szCs w:val="22"/>
+          <w:sz w:val="23"/>
+          <w:szCs w:val="23"/>
+          <w:lang w:val="en-GB"/>
+        </w:rPr>
+      </w:pPr>
+      <w:r>
+        <w:rPr>
+          <w:rFonts w:cstheme="minorHAnsi"/>
+          <w:sz w:val="23"/>
+          <w:szCs w:val="23"/>
           <w:lang w:val="en-GB"/>
         </w:rPr>
         <w:t xml:space="preserve">Plot the time series of your predictions and </w:t>
@@ -664,8 +657,8 @@
       <w:r>
         <w:rPr>
           <w:rFonts w:cstheme="minorHAnsi"/>
-          <w:sz w:val="22"/>
-          <w:szCs w:val="22"/>
+          <w:sz w:val="23"/>
+          <w:szCs w:val="23"/>
           <w:lang w:val="en-GB"/>
         </w:rPr>
         <w:t>actuals</w:t>
@@ -674,8 +667,8 @@
       <w:r>
         <w:rPr>
           <w:rFonts w:cstheme="minorHAnsi"/>
-          <w:sz w:val="22"/>
-          <w:szCs w:val="22"/>
+          <w:sz w:val="23"/>
+          <w:szCs w:val="23"/>
           <w:lang w:val="en-GB"/>
         </w:rPr>
         <w:t xml:space="preserve"> (each summed up over the different product-location combinations) for the </w:t>
@@ -684,8 +677,8 @@
       <w:r>
         <w:rPr>
           <w:rFonts w:cstheme="minorHAnsi"/>
-          <w:sz w:val="22"/>
-          <w:szCs w:val="22"/>
+          <w:sz w:val="23"/>
+          <w:szCs w:val="23"/>
           <w:lang w:val="en-GB"/>
         </w:rPr>
         <w:t>time period</w:t>
@@ -694,8 +687,8 @@
       <w:r>
         <w:rPr>
           <w:rFonts w:cstheme="minorHAnsi"/>
-          <w:sz w:val="22"/>
-          <w:szCs w:val="22"/>
+          <w:sz w:val="23"/>
+          <w:szCs w:val="23"/>
           <w:lang w:val="en-GB"/>
         </w:rPr>
         <w:t xml:space="preserve"> of </w:t>
@@ -704,8 +697,8 @@
       <w:r>
         <w:rPr>
           <w:rFonts w:ascii="Courier" w:hAnsi="Courier" w:cstheme="minorHAnsi"/>
-          <w:sz w:val="22"/>
-          <w:szCs w:val="22"/>
+          <w:sz w:val="23"/>
+          <w:szCs w:val="23"/>
           <w:lang w:val="en-GB"/>
         </w:rPr>
         <w:t>test.</w:t>
@@ -713,8 +706,8 @@
       <w:r>
         <w:rPr>
           <w:rFonts w:ascii="Courier" w:hAnsi="Courier" w:cstheme="minorHAnsi"/>
-          <w:sz w:val="22"/>
-          <w:szCs w:val="22"/>
+          <w:sz w:val="23"/>
+          <w:szCs w:val="23"/>
           <w:lang w:val="en-GB"/>
         </w:rPr>
         <w:t>gzip</w:t>
@@ -723,8 +716,8 @@
       <w:r>
         <w:rPr>
           <w:rFonts w:cstheme="minorHAnsi"/>
-          <w:sz w:val="22"/>
-          <w:szCs w:val="22"/>
+          <w:sz w:val="23"/>
+          <w:szCs w:val="23"/>
           <w:lang w:val="en-GB"/>
         </w:rPr>
         <w:t>.</w:t>
@@ -742,16 +735,16 @@
         <w:adjustRightInd w:val="0"/>
         <w:rPr>
           <w:rFonts w:cstheme="minorHAnsi"/>
-          <w:sz w:val="22"/>
-          <w:szCs w:val="22"/>
-          <w:lang w:val="en-GB"/>
-        </w:rPr>
-      </w:pPr>
-      <w:r>
-        <w:rPr>
-          <w:rFonts w:cstheme="minorHAnsi"/>
-          <w:sz w:val="22"/>
-          <w:szCs w:val="22"/>
+          <w:sz w:val="23"/>
+          <w:szCs w:val="23"/>
+          <w:lang w:val="en-GB"/>
+        </w:rPr>
+      </w:pPr>
+      <w:r>
+        <w:rPr>
+          <w:rFonts w:cstheme="minorHAnsi"/>
+          <w:sz w:val="23"/>
+          <w:szCs w:val="23"/>
           <w:lang w:val="en-GB"/>
         </w:rPr>
         <w:t>Repeat this for each location (sums only running over products) and product-group level 3 (sums running over locations and products in respective product group).</w:t>
@@ -769,16 +762,20 @@
         <w:adjustRightInd w:val="0"/>
         <w:rPr>
           <w:rFonts w:cstheme="minorHAnsi"/>
-          <w:sz w:val="22"/>
-          <w:szCs w:val="22"/>
-          <w:lang w:val="en-GB"/>
-        </w:rPr>
-      </w:pPr>
-      <w:r>
-        <w:rPr>
-          <w:rFonts w:cstheme="minorHAnsi"/>
-          <w:sz w:val="22"/>
-          <w:szCs w:val="22"/>
+          <w:b/>
+          <w:bCs/>
+          <w:sz w:val="23"/>
+          <w:szCs w:val="23"/>
+          <w:lang w:val="en-GB"/>
+        </w:rPr>
+      </w:pPr>
+      <w:r>
+        <w:rPr>
+          <w:rFonts w:cstheme="minorHAnsi"/>
+          <w:b/>
+          <w:bCs/>
+          <w:sz w:val="23"/>
+          <w:szCs w:val="23"/>
           <w:lang w:val="en-GB"/>
         </w:rPr>
         <w:t>Linear regression</w:t>
@@ -796,16 +793,16 @@
         <w:adjustRightInd w:val="0"/>
         <w:rPr>
           <w:rFonts w:cstheme="minorHAnsi"/>
-          <w:sz w:val="22"/>
-          <w:szCs w:val="22"/>
-          <w:lang w:val="en-GB"/>
-        </w:rPr>
-      </w:pPr>
-      <w:r>
-        <w:rPr>
-          <w:rFonts w:cstheme="minorHAnsi"/>
-          <w:sz w:val="22"/>
-          <w:szCs w:val="22"/>
+          <w:sz w:val="23"/>
+          <w:szCs w:val="23"/>
+          <w:lang w:val="en-GB"/>
+        </w:rPr>
+      </w:pPr>
+      <w:r>
+        <w:rPr>
+          <w:rFonts w:cstheme="minorHAnsi"/>
+          <w:sz w:val="23"/>
+          <w:szCs w:val="23"/>
           <w:lang w:val="en-GB"/>
         </w:rPr>
         <w:t>Repeat the predictions from exercise 2</w:t>
@@ -813,8 +810,8 @@
       <w:r>
         <w:rPr>
           <w:rFonts w:cstheme="minorHAnsi"/>
-          <w:sz w:val="22"/>
-          <w:szCs w:val="22"/>
+          <w:sz w:val="23"/>
+          <w:szCs w:val="23"/>
           <w:lang w:val="en-GB"/>
         </w:rPr>
         <w:t xml:space="preserve"> </w:t>
@@ -822,8 +819,8 @@
       <w:r>
         <w:rPr>
           <w:rFonts w:cstheme="minorHAnsi"/>
-          <w:sz w:val="22"/>
-          <w:szCs w:val="22"/>
+          <w:sz w:val="23"/>
+          <w:szCs w:val="23"/>
           <w:lang w:val="en-GB"/>
         </w:rPr>
         <w:t xml:space="preserve">with a linear ML model (i.e., training all product-location time series together in a multivariate way), e.g., linear regression from the python package </w:t>
@@ -833,8 +830,8 @@
           <w:rFonts w:cstheme="minorHAnsi"/>
           <w:i/>
           <w:iCs/>
-          <w:sz w:val="22"/>
-          <w:szCs w:val="22"/>
+          <w:sz w:val="23"/>
+          <w:szCs w:val="23"/>
           <w:lang w:val="en-GB"/>
         </w:rPr>
         <w:t>scikit-learn</w:t>
@@ -842,8 +839,8 @@
       <w:r>
         <w:rPr>
           <w:rFonts w:cstheme="minorHAnsi"/>
-          <w:sz w:val="22"/>
-          <w:szCs w:val="22"/>
+          <w:sz w:val="23"/>
+          <w:szCs w:val="23"/>
           <w:lang w:val="en-GB"/>
         </w:rPr>
         <w:t xml:space="preserve">. This requires an </w:t>
@@ -852,8 +849,8 @@
       <w:r>
         <w:rPr>
           <w:rFonts w:cstheme="minorHAnsi"/>
-          <w:sz w:val="22"/>
-          <w:szCs w:val="22"/>
+          <w:sz w:val="23"/>
+          <w:szCs w:val="23"/>
           <w:lang w:val="en-GB"/>
         </w:rPr>
         <w:t>i.i.d.</w:t>
@@ -862,8 +859,8 @@
       <w:r>
         <w:rPr>
           <w:rFonts w:cstheme="minorHAnsi"/>
-          <w:sz w:val="22"/>
-          <w:szCs w:val="22"/>
+          <w:sz w:val="23"/>
+          <w:szCs w:val="23"/>
           <w:lang w:val="en-GB"/>
         </w:rPr>
         <w:t xml:space="preserve"> (identical and independent distributed random variables) assumption over the different time steps (and products and locations). You need a one-hot encoding for the categorical variables to include several products and locations in one model. </w:t>
@@ -871,8 +868,8 @@
       <w:r>
         <w:rPr>
           <w:rFonts w:cstheme="minorHAnsi"/>
-          <w:sz w:val="22"/>
-          <w:szCs w:val="22"/>
+          <w:sz w:val="23"/>
+          <w:szCs w:val="23"/>
           <w:lang w:val="en-GB"/>
         </w:rPr>
         <w:t xml:space="preserve">You can choose one of the two setups in </w:t>
@@ -880,8 +877,8 @@
       <w:r>
         <w:rPr>
           <w:rFonts w:cstheme="minorHAnsi"/>
-          <w:sz w:val="22"/>
-          <w:szCs w:val="22"/>
+          <w:sz w:val="23"/>
+          <w:szCs w:val="23"/>
           <w:lang w:val="en-GB"/>
         </w:rPr>
         <w:t xml:space="preserve">exercise 2) </w:t>
@@ -890,8 +887,8 @@
       <w:r>
         <w:rPr>
           <w:rFonts w:cstheme="minorHAnsi"/>
-          <w:sz w:val="22"/>
-          <w:szCs w:val="22"/>
+          <w:sz w:val="23"/>
+          <w:szCs w:val="23"/>
           <w:lang w:val="en-GB"/>
         </w:rPr>
         <w:t>a and</w:t>
@@ -900,8 +897,8 @@
       <w:r>
         <w:rPr>
           <w:rFonts w:cstheme="minorHAnsi"/>
-          <w:sz w:val="22"/>
-          <w:szCs w:val="22"/>
+          <w:sz w:val="23"/>
+          <w:szCs w:val="23"/>
           <w:lang w:val="en-GB"/>
         </w:rPr>
         <w:t xml:space="preserve"> b. </w:t>
@@ -909,8 +906,8 @@
       <w:r>
         <w:rPr>
           <w:rFonts w:cstheme="minorHAnsi"/>
-          <w:sz w:val="22"/>
-          <w:szCs w:val="22"/>
+          <w:sz w:val="23"/>
+          <w:szCs w:val="23"/>
           <w:lang w:val="en-GB"/>
         </w:rPr>
         <w:t>Repeat the evaluations with this model.</w:t>
@@ -928,16 +925,16 @@
         <w:adjustRightInd w:val="0"/>
         <w:rPr>
           <w:rFonts w:cstheme="minorHAnsi"/>
-          <w:sz w:val="22"/>
-          <w:szCs w:val="22"/>
-          <w:lang w:val="en-GB"/>
-        </w:rPr>
-      </w:pPr>
-      <w:r>
-        <w:rPr>
-          <w:rFonts w:cstheme="minorHAnsi"/>
-          <w:sz w:val="22"/>
-          <w:szCs w:val="22"/>
+          <w:sz w:val="23"/>
+          <w:szCs w:val="23"/>
+          <w:lang w:val="en-GB"/>
+        </w:rPr>
+      </w:pPr>
+      <w:r>
+        <w:rPr>
+          <w:rFonts w:cstheme="minorHAnsi"/>
+          <w:sz w:val="23"/>
+          <w:szCs w:val="23"/>
           <w:lang w:val="en-GB"/>
         </w:rPr>
         <w:t>Compare the importance of the different features by means of the learned model parameters.</w:t>
@@ -955,16 +952,16 @@
         <w:adjustRightInd w:val="0"/>
         <w:rPr>
           <w:rFonts w:cstheme="minorHAnsi"/>
-          <w:sz w:val="22"/>
-          <w:szCs w:val="22"/>
-          <w:lang w:val="en-GB"/>
-        </w:rPr>
-      </w:pPr>
-      <w:r>
-        <w:rPr>
-          <w:rFonts w:cstheme="minorHAnsi"/>
-          <w:sz w:val="22"/>
-          <w:szCs w:val="22"/>
+          <w:sz w:val="23"/>
+          <w:szCs w:val="23"/>
+          <w:lang w:val="en-GB"/>
+        </w:rPr>
+      </w:pPr>
+      <w:r>
+        <w:rPr>
+          <w:rFonts w:cstheme="minorHAnsi"/>
+          <w:sz w:val="23"/>
+          <w:szCs w:val="23"/>
           <w:lang w:val="en-GB"/>
         </w:rPr>
         <w:t xml:space="preserve">Use predictions of your univariate method from exercise 2 </w:t>
@@ -972,8 +969,8 @@
       <w:r>
         <w:rPr>
           <w:rFonts w:cstheme="minorHAnsi"/>
-          <w:sz w:val="22"/>
-          <w:szCs w:val="22"/>
+          <w:sz w:val="23"/>
+          <w:szCs w:val="23"/>
           <w:lang w:val="en-GB"/>
         </w:rPr>
         <w:t xml:space="preserve">(also applied on </w:t>
@@ -981,8 +978,8 @@
       <w:r>
         <w:rPr>
           <w:rFonts w:ascii="Courier" w:hAnsi="Courier" w:cstheme="minorHAnsi"/>
-          <w:sz w:val="22"/>
-          <w:szCs w:val="22"/>
+          <w:sz w:val="23"/>
+          <w:szCs w:val="23"/>
           <w:lang w:val="en-GB"/>
         </w:rPr>
         <w:t>train.csv</w:t>
@@ -990,8 +987,8 @@
       <w:r>
         <w:rPr>
           <w:rFonts w:cstheme="minorHAnsi"/>
-          <w:sz w:val="22"/>
-          <w:szCs w:val="22"/>
+          <w:sz w:val="23"/>
+          <w:szCs w:val="23"/>
           <w:lang w:val="en-GB"/>
         </w:rPr>
         <w:t xml:space="preserve">) </w:t>
@@ -999,8 +996,8 @@
       <w:r>
         <w:rPr>
           <w:rFonts w:cstheme="minorHAnsi"/>
-          <w:sz w:val="22"/>
-          <w:szCs w:val="22"/>
+          <w:sz w:val="23"/>
+          <w:szCs w:val="23"/>
           <w:lang w:val="en-GB"/>
         </w:rPr>
         <w:t xml:space="preserve">as additional features (or replacing one-hot encoded product and location features) for your linear regression model from exercise 4. </w:t>
@@ -1008,53 +1005,17 @@
       <w:r>
         <w:rPr>
           <w:rFonts w:cstheme="minorHAnsi"/>
-          <w:sz w:val="22"/>
-          <w:szCs w:val="22"/>
-          <w:lang w:val="en-GB"/>
-        </w:rPr>
-        <w:t xml:space="preserve">Again, you can choose one of the two setups in </w:t>
-      </w:r>
-      <w:r>
-        <w:rPr>
-          <w:rFonts w:cstheme="minorHAnsi"/>
-          <w:sz w:val="22"/>
-          <w:szCs w:val="22"/>
-          <w:lang w:val="en-GB"/>
-        </w:rPr>
-        <w:t xml:space="preserve">exercise 2) </w:t>
-      </w:r>
-      <w:r>
-        <w:rPr>
-          <w:rFonts w:cstheme="minorHAnsi"/>
-          <w:sz w:val="22"/>
-          <w:szCs w:val="22"/>
-          <w:lang w:val="en-GB"/>
-        </w:rPr>
-        <w:t>a and b</w:t>
-      </w:r>
-      <w:r>
-        <w:rPr>
-          <w:rFonts w:cstheme="minorHAnsi"/>
-          <w:sz w:val="22"/>
-          <w:szCs w:val="22"/>
-          <w:lang w:val="en-GB"/>
-        </w:rPr>
-        <w:t xml:space="preserve"> (or a mix of the two)</w:t>
-      </w:r>
-      <w:r>
-        <w:rPr>
-          <w:rFonts w:cstheme="minorHAnsi"/>
-          <w:sz w:val="22"/>
-          <w:szCs w:val="22"/>
-          <w:lang w:val="en-GB"/>
-        </w:rPr>
-        <w:t xml:space="preserve">. </w:t>
-      </w:r>
-      <w:r>
-        <w:rPr>
-          <w:rFonts w:cstheme="minorHAnsi"/>
-          <w:sz w:val="22"/>
-          <w:szCs w:val="22"/>
+          <w:sz w:val="23"/>
+          <w:szCs w:val="23"/>
+          <w:lang w:val="en-GB"/>
+        </w:rPr>
+        <w:t xml:space="preserve">Again, you can choose one of the two setups in exercise 2) a and b (or a mix of the two). </w:t>
+      </w:r>
+      <w:r>
+        <w:rPr>
+          <w:rFonts w:cstheme="minorHAnsi"/>
+          <w:sz w:val="23"/>
+          <w:szCs w:val="23"/>
           <w:lang w:val="en-GB"/>
         </w:rPr>
         <w:t>Repeat the evaluations with this model.</w:t>
@@ -1072,16 +1033,16 @@
         <w:adjustRightInd w:val="0"/>
         <w:rPr>
           <w:rFonts w:cstheme="minorHAnsi"/>
-          <w:sz w:val="22"/>
-          <w:szCs w:val="22"/>
-          <w:lang w:val="en-GB"/>
-        </w:rPr>
-      </w:pPr>
-      <w:r>
-        <w:rPr>
-          <w:rFonts w:cstheme="minorHAnsi"/>
-          <w:sz w:val="22"/>
-          <w:szCs w:val="22"/>
+          <w:sz w:val="23"/>
+          <w:szCs w:val="23"/>
+          <w:lang w:val="en-GB"/>
+        </w:rPr>
+      </w:pPr>
+      <w:r>
+        <w:rPr>
+          <w:rFonts w:cstheme="minorHAnsi"/>
+          <w:sz w:val="23"/>
+          <w:szCs w:val="23"/>
           <w:lang w:val="en-GB"/>
         </w:rPr>
         <w:t>Turn your linear regression into a multiplicative mode</w:t>
@@ -1089,8 +1050,8 @@
       <w:r>
         <w:rPr>
           <w:rFonts w:cstheme="minorHAnsi"/>
-          <w:sz w:val="22"/>
-          <w:szCs w:val="22"/>
+          <w:sz w:val="23"/>
+          <w:szCs w:val="23"/>
           <w:lang w:val="en-GB"/>
         </w:rPr>
         <w:t>l</w:t>
@@ -1098,8 +1059,8 @@
       <w:r>
         <w:rPr>
           <w:rFonts w:cstheme="minorHAnsi"/>
-          <w:sz w:val="22"/>
-          <w:szCs w:val="22"/>
+          <w:sz w:val="23"/>
+          <w:szCs w:val="23"/>
           <w:lang w:val="en-GB"/>
         </w:rPr>
         <w:t xml:space="preserve"> by using an appropriate link function, </w:t>
@@ -1107,8 +1068,8 @@
       <w:r>
         <w:rPr>
           <w:rFonts w:cstheme="minorHAnsi"/>
-          <w:sz w:val="22"/>
-          <w:szCs w:val="22"/>
+          <w:sz w:val="23"/>
+          <w:szCs w:val="23"/>
           <w:lang w:val="en-GB"/>
         </w:rPr>
         <w:t xml:space="preserve">like in </w:t>
@@ -1116,8 +1077,8 @@
       <w:r>
         <w:rPr>
           <w:rFonts w:cstheme="minorHAnsi"/>
-          <w:sz w:val="22"/>
-          <w:szCs w:val="22"/>
+          <w:sz w:val="23"/>
+          <w:szCs w:val="23"/>
           <w:lang w:val="en-GB"/>
         </w:rPr>
         <w:t>Poisson</w:t>
@@ -1125,8 +1086,8 @@
       <w:r>
         <w:rPr>
           <w:rFonts w:cstheme="minorHAnsi"/>
-          <w:sz w:val="22"/>
-          <w:szCs w:val="22"/>
+          <w:sz w:val="23"/>
+          <w:szCs w:val="23"/>
           <w:lang w:val="en-GB"/>
         </w:rPr>
         <w:t xml:space="preserve"> r</w:t>
@@ -1134,8 +1095,8 @@
       <w:r>
         <w:rPr>
           <w:rFonts w:cstheme="minorHAnsi"/>
-          <w:sz w:val="22"/>
-          <w:szCs w:val="22"/>
+          <w:sz w:val="23"/>
+          <w:szCs w:val="23"/>
           <w:lang w:val="en-GB"/>
         </w:rPr>
         <w:t>egress</w:t>
@@ -1143,8 +1104,8 @@
       <w:r>
         <w:rPr>
           <w:rFonts w:cstheme="minorHAnsi"/>
-          <w:sz w:val="22"/>
-          <w:szCs w:val="22"/>
+          <w:sz w:val="23"/>
+          <w:szCs w:val="23"/>
           <w:lang w:val="en-GB"/>
         </w:rPr>
         <w:t>ion</w:t>
@@ -1152,8 +1113,8 @@
       <w:r>
         <w:rPr>
           <w:rFonts w:cstheme="minorHAnsi"/>
-          <w:sz w:val="22"/>
-          <w:szCs w:val="22"/>
+          <w:sz w:val="23"/>
+          <w:szCs w:val="23"/>
           <w:lang w:val="en-GB"/>
         </w:rPr>
         <w:t xml:space="preserve"> from </w:t>
@@ -1163,8 +1124,8 @@
           <w:rFonts w:cstheme="minorHAnsi"/>
           <w:i/>
           <w:iCs/>
-          <w:sz w:val="22"/>
-          <w:szCs w:val="22"/>
+          <w:sz w:val="23"/>
+          <w:szCs w:val="23"/>
           <w:lang w:val="en-GB"/>
         </w:rPr>
         <w:t>scikit-learn</w:t>
@@ -1172,8 +1133,8 @@
       <w:r>
         <w:rPr>
           <w:rFonts w:cstheme="minorHAnsi"/>
-          <w:sz w:val="22"/>
-          <w:szCs w:val="22"/>
+          <w:sz w:val="23"/>
+          <w:szCs w:val="23"/>
           <w:lang w:val="en-GB"/>
         </w:rPr>
         <w:t xml:space="preserve">. </w:t>
@@ -1181,26 +1142,17 @@
       <w:r>
         <w:rPr>
           <w:rFonts w:cstheme="minorHAnsi"/>
-          <w:sz w:val="22"/>
-          <w:szCs w:val="22"/>
-          <w:lang w:val="en-GB"/>
-        </w:rPr>
-        <w:t>Again, y</w:t>
-      </w:r>
-      <w:r>
-        <w:rPr>
-          <w:rFonts w:cstheme="minorHAnsi"/>
-          <w:sz w:val="22"/>
-          <w:szCs w:val="22"/>
-          <w:lang w:val="en-GB"/>
-        </w:rPr>
-        <w:t xml:space="preserve">ou can choose one of the two setups in </w:t>
-      </w:r>
-      <w:r>
-        <w:rPr>
-          <w:rFonts w:cstheme="minorHAnsi"/>
-          <w:sz w:val="22"/>
-          <w:szCs w:val="22"/>
+          <w:sz w:val="23"/>
+          <w:szCs w:val="23"/>
+          <w:lang w:val="en-GB"/>
+        </w:rPr>
+        <w:t xml:space="preserve">Again, you can choose one of the two setups in </w:t>
+      </w:r>
+      <w:r>
+        <w:rPr>
+          <w:rFonts w:cstheme="minorHAnsi"/>
+          <w:sz w:val="23"/>
+          <w:szCs w:val="23"/>
           <w:lang w:val="en-GB"/>
         </w:rPr>
         <w:t xml:space="preserve">exercise 2) </w:t>
@@ -1209,8 +1161,8 @@
       <w:r>
         <w:rPr>
           <w:rFonts w:cstheme="minorHAnsi"/>
-          <w:sz w:val="22"/>
-          <w:szCs w:val="22"/>
+          <w:sz w:val="23"/>
+          <w:szCs w:val="23"/>
           <w:lang w:val="en-GB"/>
         </w:rPr>
         <w:t>a and</w:t>
@@ -1219,26 +1171,17 @@
       <w:r>
         <w:rPr>
           <w:rFonts w:cstheme="minorHAnsi"/>
-          <w:sz w:val="22"/>
-          <w:szCs w:val="22"/>
-          <w:lang w:val="en-GB"/>
-        </w:rPr>
-        <w:t xml:space="preserve"> b</w:t>
-      </w:r>
-      <w:r>
-        <w:rPr>
-          <w:rFonts w:cstheme="minorHAnsi"/>
-          <w:sz w:val="22"/>
-          <w:szCs w:val="22"/>
-          <w:lang w:val="en-GB"/>
-        </w:rPr>
-        <w:t xml:space="preserve">. </w:t>
-      </w:r>
-      <w:r>
-        <w:rPr>
-          <w:rFonts w:cstheme="minorHAnsi"/>
-          <w:sz w:val="22"/>
-          <w:szCs w:val="22"/>
+          <w:sz w:val="23"/>
+          <w:szCs w:val="23"/>
+          <w:lang w:val="en-GB"/>
+        </w:rPr>
+        <w:t xml:space="preserve"> b. </w:t>
+      </w:r>
+      <w:r>
+        <w:rPr>
+          <w:rFonts w:cstheme="minorHAnsi"/>
+          <w:sz w:val="23"/>
+          <w:szCs w:val="23"/>
           <w:lang w:val="en-GB"/>
         </w:rPr>
         <w:t>Repeat the evaluations with this model.</w:t>
@@ -1259,7 +1202,7 @@
   <w:abstractNum w:abstractNumId="0" w15:restartNumberingAfterBreak="0">
     <w:nsid w:val="41A10CDE"/>
     <w:multiLevelType w:val="multilevel"/>
-    <w:tmpl w:val="0809001D"/>
+    <w:tmpl w:val="CD3E65F2"/>
     <w:lvl w:ilvl="0">
       <w:start w:val="1"/>
       <w:numFmt w:val="decimal"/>
@@ -1268,6 +1211,10 @@
       <w:pPr>
         <w:ind w:left="360" w:hanging="360"/>
       </w:pPr>
+      <w:rPr>
+        <w:b w:val="0"/>
+        <w:bCs w:val="0"/>
+      </w:rPr>
     </w:lvl>
     <w:lvl w:ilvl="1">
       <w:start w:val="1"/>

</xml_diff>

<commit_message>
no date on sheet 1
</commit_message>
<xml_diff>
--- a/exercises/exercise_1.docx
+++ b/exercises/exercise_1.docx
@@ -100,48 +100,6 @@
           <w:lang w:val="en-GB"/>
         </w:rPr>
         <w:t>odels</w:t>
-      </w:r>
-      <w:r>
-        <w:rPr>
-          <w:rFonts w:cstheme="minorHAnsi"/>
-          <w:lang w:val="en-GB"/>
-        </w:rPr>
-        <w:t xml:space="preserve"> </w:t>
-      </w:r>
-      <w:r>
-        <w:rPr>
-          <w:rFonts w:cstheme="minorHAnsi"/>
-          <w:lang w:val="en-GB"/>
-        </w:rPr>
-        <w:tab/>
-      </w:r>
-      <w:r>
-        <w:rPr>
-          <w:rFonts w:cstheme="minorHAnsi"/>
-          <w:lang w:val="en-GB"/>
-        </w:rPr>
-        <w:tab/>
-      </w:r>
-      <w:r>
-        <w:rPr>
-          <w:rFonts w:cstheme="minorHAnsi"/>
-          <w:lang w:val="en-GB"/>
-        </w:rPr>
-        <w:tab/>
-      </w:r>
-      <w:r>
-        <w:rPr>
-          <w:rFonts w:cstheme="minorHAnsi"/>
-          <w:lang w:val="en-GB"/>
-        </w:rPr>
-        <w:tab/>
-      </w:r>
-      <w:r>
-        <w:rPr>
-          <w:rFonts w:cstheme="minorHAnsi"/>
-          <w:lang w:val="en-GB"/>
-        </w:rPr>
-        <w:t>December 1, 2022</w:t>
       </w:r>
     </w:p>
     <w:p>
@@ -417,15 +375,6 @@
         </w:rPr>
         <w:t>test_results</w:t>
       </w:r>
-      <w:r>
-        <w:rPr>
-          <w:rFonts w:cstheme="minorHAnsi"/>
-          <w:sz w:val="23"/>
-          <w:szCs w:val="23"/>
-          <w:lang w:val="en-GB"/>
-        </w:rPr>
-        <w:t>), e.</w:t>
-      </w:r>
       <w:proofErr w:type="spellEnd"/>
       <w:r>
         <w:rPr>
@@ -434,7 +383,7 @@
           <w:szCs w:val="23"/>
           <w:lang w:val="en-GB"/>
         </w:rPr>
-        <w:t xml:space="preserve">g., Exponential Weighted Moving Averages (EWMA, included in python package </w:t>
+        <w:t xml:space="preserve">), e.g., Exponential Weighted Moving Averages (EWMA, included in python package </w:t>
       </w:r>
       <w:r>
         <w:rPr>

</xml_diff>